<commit_message>
Add all files of cours in stepeak
</commit_message>
<xml_diff>
--- a/labs/lab15/report/report.docx
+++ b/labs/lab15/report/report.docx
@@ -7,31 +7,13 @@
         <w:pStyle w:val="Title"/>
       </w:pPr>
       <w:r>
-        <w:t xml:space="preserve">Шаблон</w:t>
+        <w:t xml:space="preserve">внешний</w:t>
       </w:r>
       <w:r>
         <w:t xml:space="preserve"> </w:t>
       </w:r>
       <w:r>
-        <w:t xml:space="preserve">отчёта</w:t>
-      </w:r>
-      <w:r>
-        <w:t xml:space="preserve"> </w:t>
-      </w:r>
-      <w:r>
-        <w:t xml:space="preserve">по</w:t>
-      </w:r>
-      <w:r>
-        <w:t xml:space="preserve"> </w:t>
-      </w:r>
-      <w:r>
-        <w:t xml:space="preserve">лабораторной</w:t>
-      </w:r>
-      <w:r>
-        <w:t xml:space="preserve"> </w:t>
-      </w:r>
-      <w:r>
-        <w:t xml:space="preserve">работе</w:t>
+        <w:t xml:space="preserve">курс</w:t>
       </w:r>
     </w:p>
     <w:p>
@@ -39,13 +21,19 @@
         <w:pStyle w:val="Subtitle"/>
       </w:pPr>
       <w:r>
-        <w:t xml:space="preserve">Простейший</w:t>
+        <w:t xml:space="preserve">Знакомство</w:t>
       </w:r>
       <w:r>
         <w:t xml:space="preserve"> </w:t>
       </w:r>
       <w:r>
-        <w:t xml:space="preserve">вариант</w:t>
+        <w:t xml:space="preserve">с</w:t>
+      </w:r>
+      <w:r>
+        <w:t xml:space="preserve"> </w:t>
+      </w:r>
+      <w:r>
+        <w:t xml:space="preserve">сервером</w:t>
       </w:r>
     </w:p>
     <w:p>
@@ -53,19 +41,25 @@
         <w:pStyle w:val="Author"/>
       </w:pPr>
       <w:r>
-        <w:t xml:space="preserve">Дмитрий</w:t>
+        <w:t xml:space="preserve">талебу</w:t>
       </w:r>
       <w:r>
         <w:t xml:space="preserve"> </w:t>
       </w:r>
       <w:r>
-        <w:t xml:space="preserve">Сергеевич</w:t>
+        <w:t xml:space="preserve">тенке</w:t>
       </w:r>
       <w:r>
         <w:t xml:space="preserve"> </w:t>
       </w:r>
       <w:r>
-        <w:t xml:space="preserve">Кулябов</w:t>
+        <w:t xml:space="preserve">франк</w:t>
+      </w:r>
+      <w:r>
+        <w:t xml:space="preserve"> </w:t>
+      </w:r>
+      <w:r>
+        <w:t xml:space="preserve">устон</w:t>
       </w:r>
     </w:p>
     <w:sdt>
@@ -117,49 +111,11 @@
         <w:pStyle w:val="FirstParagraph"/>
       </w:pPr>
       <w:r>
-        <w:t xml:space="preserve">Здесь приводится формулировка цели лабораторной работы. Формулировки</w:t>
-      </w:r>
-      <w:r>
-        <w:t xml:space="preserve"> </w:t>
-      </w:r>
-      <w:r>
-        <w:t xml:space="preserve">цели для каждой лабораторной работы приведены в методических</w:t>
-      </w:r>
-      <w:r>
-        <w:t xml:space="preserve"> </w:t>
-      </w:r>
-      <w:r>
-        <w:t xml:space="preserve">указаниях.</w:t>
-      </w:r>
-    </w:p>
-    <w:p>
-      <w:pPr>
-        <w:pStyle w:val="BodyText"/>
-      </w:pPr>
-      <w:r>
-        <w:t xml:space="preserve">Цель данного шаблона — максимально упростить подготовку отчётов по</w:t>
-      </w:r>
-      <w:r>
-        <w:t xml:space="preserve"> </w:t>
-      </w:r>
-      <w:r>
-        <w:t xml:space="preserve">лабораторным работам. Модифицируя данный шаблон, студенты смогут без</w:t>
-      </w:r>
-      <w:r>
-        <w:t xml:space="preserve"> </w:t>
-      </w:r>
-      <w:r>
-        <w:t xml:space="preserve">труда подготовить отчёт по лабораторным работам, а также познакомиться</w:t>
-      </w:r>
-      <w:r>
-        <w:t xml:space="preserve"> </w:t>
-      </w:r>
-      <w:r>
-        <w:t xml:space="preserve">с основными возможностями разметки Markdown.</w:t>
+        <w:t xml:space="preserve">Мы рады видеть вас на курсе «Введение в Linux». В этом вводном уроке мы расскажем вам о том, что вас ждёт, и дадим рекомендации по прохождению курса. Жмите кнопку «вправо», чтобы перейти к следующему шагу.</w:t>
       </w:r>
     </w:p>
     <w:bookmarkEnd w:id="20"/>
-    <w:bookmarkStart w:id="21" w:name="задание"/>
+    <w:bookmarkStart w:id="24" w:name="выполнение-лабораторной-работы"/>
     <w:p>
       <w:pPr>
         <w:pStyle w:val="Heading1"/>
@@ -174,7 +130,7 @@
         <w:tab/>
       </w:r>
       <w:r>
-        <w:t xml:space="preserve">Задание</w:t>
+        <w:t xml:space="preserve">Выполнение лабораторной работы</w:t>
       </w:r>
     </w:p>
     <w:p>
@@ -182,408 +138,30 @@
         <w:pStyle w:val="FirstParagraph"/>
       </w:pPr>
       <w:r>
-        <w:t xml:space="preserve">Здесь приводится описание задания в соответствии с рекомендациями</w:t>
-      </w:r>
-      <w:r>
-        <w:t xml:space="preserve"> </w:t>
-      </w:r>
-      <w:r>
-        <w:t xml:space="preserve">методического пособия и выданным вариантом.</w:t>
-      </w:r>
-    </w:p>
-    <w:bookmarkEnd w:id="21"/>
-    <w:bookmarkStart w:id="23" w:name="теоретическое-введение"/>
-    <w:p>
-      <w:pPr>
-        <w:pStyle w:val="Heading1"/>
-      </w:pPr>
-      <w:r>
-        <w:rPr>
-          <w:rStyle w:val="SectionNumber"/>
-        </w:rPr>
-        <w:t xml:space="preserve">3</w:t>
-      </w:r>
-      <w:r>
-        <w:tab/>
-      </w:r>
-      <w:r>
-        <w:t xml:space="preserve">Теоретическое введение</w:t>
+        <w:t xml:space="preserve">(рис.1 1).</w:t>
       </w:r>
     </w:p>
     <w:p>
       <w:pPr>
-        <w:pStyle w:val="FirstParagraph"/>
-      </w:pPr>
-      <w:r>
-        <w:t xml:space="preserve">Здесь описываются теоретические аспекты, связанные с выполнением работы.</w:t>
-      </w:r>
-    </w:p>
-    <w:p>
-      <w:pPr>
-        <w:pStyle w:val="BodyText"/>
-      </w:pPr>
-      <w:r>
-        <w:t xml:space="preserve">Например, в табл. 1 приведено краткое описание стандартных каталогов Unix.</w:t>
-      </w:r>
-    </w:p>
-    <w:bookmarkStart w:id="22" w:name="tbl:std-dir"/>
-    <w:p>
-      <w:pPr>
-        <w:pStyle w:val="TableCaption"/>
-      </w:pPr>
-      <w:r>
-        <w:t xml:space="preserve">Таблица 1: Описание некоторых каталогов файловой системы GNU Linux</w:t>
-      </w:r>
-    </w:p>
-    <w:tbl>
-      <w:tblPr>
-        <w:tblStyle w:val="Table"/>
-        <w:tblW w:type="pct" w:w="5000"/>
-        <w:tblLayout w:type="fixed"/>
-        <w:tblLook w:firstRow="1" w:lastRow="0" w:firstColumn="0" w:lastColumn="0" w:noHBand="0" w:noVBand="0" w:val="0020"/>
-        <w:tblCaption w:val="Таблица 1: Описание некоторых каталогов файловой системы GNU Linux"/>
-      </w:tblPr>
-      <w:tblGrid>
-        <w:gridCol w:w="803"/>
-        <w:gridCol w:w="7116"/>
-      </w:tblGrid>
-      <w:tr>
-        <w:trPr>
-          <w:tblHeader w:val="on"/>
-        </w:trPr>
-        <w:tc>
-          <w:tcPr/>
-          <w:p>
-            <w:pPr>
-              <w:pStyle w:val="Compact"/>
-              <w:jc w:val="left"/>
-            </w:pPr>
-            <w:r>
-              <w:t xml:space="preserve">Имя каталога</w:t>
-            </w:r>
-          </w:p>
-        </w:tc>
-        <w:tc>
-          <w:tcPr/>
-          <w:p>
-            <w:pPr>
-              <w:pStyle w:val="Compact"/>
-              <w:jc w:val="left"/>
-            </w:pPr>
-            <w:r>
-              <w:t xml:space="preserve">Описание каталога</w:t>
-            </w:r>
-          </w:p>
-        </w:tc>
-      </w:tr>
-      <w:tr>
-        <w:tc>
-          <w:tcPr/>
-          <w:p>
-            <w:pPr>
-              <w:pStyle w:val="Compact"/>
-              <w:jc w:val="left"/>
-            </w:pPr>
-            <w:r>
-              <w:rPr>
-                <w:rStyle w:val="VerbatimChar"/>
-              </w:rPr>
-              <w:t xml:space="preserve">/</w:t>
-            </w:r>
-          </w:p>
-        </w:tc>
-        <w:tc>
-          <w:tcPr/>
-          <w:p>
-            <w:pPr>
-              <w:pStyle w:val="Compact"/>
-              <w:jc w:val="left"/>
-            </w:pPr>
-            <w:r>
-              <w:t xml:space="preserve">Корневая директория, содержащая всю файловую</w:t>
-            </w:r>
-          </w:p>
-        </w:tc>
-      </w:tr>
-      <w:tr>
-        <w:tc>
-          <w:tcPr/>
-          <w:p>
-            <w:pPr>
-              <w:pStyle w:val="Compact"/>
-              <w:jc w:val="left"/>
-            </w:pPr>
-            <w:r>
-              <w:rPr>
-                <w:rStyle w:val="VerbatimChar"/>
-              </w:rPr>
-              <w:t xml:space="preserve">/bin</w:t>
-            </w:r>
-          </w:p>
-        </w:tc>
-        <w:tc>
-          <w:tcPr/>
-          <w:p>
-            <w:pPr>
-              <w:pStyle w:val="Compact"/>
-              <w:jc w:val="left"/>
-            </w:pPr>
-            <w:r>
-              <w:t xml:space="preserve">Основные системные утилиты, необходимые как в однопользовательском режиме, так и при обычной работе всем пользователям</w:t>
-            </w:r>
-          </w:p>
-        </w:tc>
-      </w:tr>
-      <w:tr>
-        <w:tc>
-          <w:tcPr/>
-          <w:p>
-            <w:pPr>
-              <w:pStyle w:val="Compact"/>
-              <w:jc w:val="left"/>
-            </w:pPr>
-            <w:r>
-              <w:rPr>
-                <w:rStyle w:val="VerbatimChar"/>
-              </w:rPr>
-              <w:t xml:space="preserve">/etc</w:t>
-            </w:r>
-          </w:p>
-        </w:tc>
-        <w:tc>
-          <w:tcPr/>
-          <w:p>
-            <w:pPr>
-              <w:pStyle w:val="Compact"/>
-              <w:jc w:val="left"/>
-            </w:pPr>
-            <w:r>
-              <w:t xml:space="preserve">Общесистемные конфигурационные файлы и файлы конфигурации установленных программ</w:t>
-            </w:r>
-          </w:p>
-        </w:tc>
-      </w:tr>
-      <w:tr>
-        <w:tc>
-          <w:tcPr/>
-          <w:p>
-            <w:pPr>
-              <w:pStyle w:val="Compact"/>
-              <w:jc w:val="left"/>
-            </w:pPr>
-            <w:r>
-              <w:rPr>
-                <w:rStyle w:val="VerbatimChar"/>
-              </w:rPr>
-              <w:t xml:space="preserve">/home</w:t>
-            </w:r>
-          </w:p>
-        </w:tc>
-        <w:tc>
-          <w:tcPr/>
-          <w:p>
-            <w:pPr>
-              <w:pStyle w:val="Compact"/>
-              <w:jc w:val="left"/>
-            </w:pPr>
-            <w:r>
-              <w:t xml:space="preserve">Содержит домашние директории пользователей, которые, в свою очередь, содержат персональные настройки и данные пользователя</w:t>
-            </w:r>
-          </w:p>
-        </w:tc>
-      </w:tr>
-      <w:tr>
-        <w:tc>
-          <w:tcPr/>
-          <w:p>
-            <w:pPr>
-              <w:pStyle w:val="Compact"/>
-              <w:jc w:val="left"/>
-            </w:pPr>
-            <w:r>
-              <w:rPr>
-                <w:rStyle w:val="VerbatimChar"/>
-              </w:rPr>
-              <w:t xml:space="preserve">/media</w:t>
-            </w:r>
-          </w:p>
-        </w:tc>
-        <w:tc>
-          <w:tcPr/>
-          <w:p>
-            <w:pPr>
-              <w:pStyle w:val="Compact"/>
-              <w:jc w:val="left"/>
-            </w:pPr>
-            <w:r>
-              <w:t xml:space="preserve">Точки монтирования для сменных носителей</w:t>
-            </w:r>
-          </w:p>
-        </w:tc>
-      </w:tr>
-      <w:tr>
-        <w:tc>
-          <w:tcPr/>
-          <w:p>
-            <w:pPr>
-              <w:pStyle w:val="Compact"/>
-              <w:jc w:val="left"/>
-            </w:pPr>
-            <w:r>
-              <w:rPr>
-                <w:rStyle w:val="VerbatimChar"/>
-              </w:rPr>
-              <w:t xml:space="preserve">/root</w:t>
-            </w:r>
-          </w:p>
-        </w:tc>
-        <w:tc>
-          <w:tcPr/>
-          <w:p>
-            <w:pPr>
-              <w:pStyle w:val="Compact"/>
-              <w:jc w:val="left"/>
-            </w:pPr>
-            <w:r>
-              <w:t xml:space="preserve">Домашняя директория пользователя</w:t>
-            </w:r>
-            <w:r>
-              <w:t xml:space="preserve"> </w:t>
-            </w:r>
-            <w:r>
-              <w:rPr>
-                <w:rStyle w:val="VerbatimChar"/>
-              </w:rPr>
-              <w:t xml:space="preserve">root</w:t>
-            </w:r>
-          </w:p>
-        </w:tc>
-      </w:tr>
-      <w:tr>
-        <w:tc>
-          <w:tcPr/>
-          <w:p>
-            <w:pPr>
-              <w:pStyle w:val="Compact"/>
-              <w:jc w:val="left"/>
-            </w:pPr>
-            <w:r>
-              <w:rPr>
-                <w:rStyle w:val="VerbatimChar"/>
-              </w:rPr>
-              <w:t xml:space="preserve">/tmp</w:t>
-            </w:r>
-          </w:p>
-        </w:tc>
-        <w:tc>
-          <w:tcPr/>
-          <w:p>
-            <w:pPr>
-              <w:pStyle w:val="Compact"/>
-              <w:jc w:val="left"/>
-            </w:pPr>
-            <w:r>
-              <w:t xml:space="preserve">Временные файлы</w:t>
-            </w:r>
-          </w:p>
-        </w:tc>
-      </w:tr>
-      <w:tr>
-        <w:tc>
-          <w:tcPr/>
-          <w:p>
-            <w:pPr>
-              <w:pStyle w:val="Compact"/>
-              <w:jc w:val="left"/>
-            </w:pPr>
-            <w:r>
-              <w:rPr>
-                <w:rStyle w:val="VerbatimChar"/>
-              </w:rPr>
-              <w:t xml:space="preserve">/usr</w:t>
-            </w:r>
-          </w:p>
-        </w:tc>
-        <w:tc>
-          <w:tcPr/>
-          <w:p>
-            <w:pPr>
-              <w:pStyle w:val="Compact"/>
-              <w:jc w:val="left"/>
-            </w:pPr>
-            <w:r>
-              <w:t xml:space="preserve">Вторичная иерархия для данных пользователя</w:t>
-            </w:r>
-          </w:p>
-        </w:tc>
-      </w:tr>
-    </w:tbl>
-    <w:bookmarkEnd w:id="22"/>
-    <w:p>
-      <w:pPr>
-        <w:pStyle w:val="BodyText"/>
-      </w:pPr>
-      <w:r>
-        <w:t xml:space="preserve">Более подробно про Unix см. в</w:t>
-      </w:r>
-      <w:r>
-        <w:t xml:space="preserve"> </w:t>
-      </w:r>
-      <w:r>
-        <w:t xml:space="preserve">[1–4]</w:t>
-      </w:r>
-      <w:r>
-        <w:t xml:space="preserve">.</w:t>
-      </w:r>
-    </w:p>
-    <w:bookmarkEnd w:id="23"/>
-    <w:bookmarkStart w:id="27" w:name="выполнение-лабораторной-работы"/>
-    <w:p>
-      <w:pPr>
-        <w:pStyle w:val="Heading1"/>
-      </w:pPr>
-      <w:r>
-        <w:rPr>
-          <w:rStyle w:val="SectionNumber"/>
-        </w:rPr>
-        <w:t xml:space="preserve">4</w:t>
-      </w:r>
-      <w:r>
-        <w:tab/>
-      </w:r>
-      <w:r>
-        <w:t xml:space="preserve">Выполнение лабораторной работы</w:t>
-      </w:r>
-    </w:p>
-    <w:p>
-      <w:pPr>
-        <w:pStyle w:val="FirstParagraph"/>
-      </w:pPr>
-      <w:r>
-        <w:t xml:space="preserve">Описываются проведённые действия, в качестве иллюстрации даётся ссылка на иллюстрацию (рис. 1).</w:t>
-      </w:r>
-    </w:p>
-    <w:p>
-      <w:pPr>
         <w:pStyle w:val="CaptionedFigure"/>
       </w:pPr>
       <w:r>
         <w:drawing>
           <wp:inline>
-            <wp:extent cx="3733800" cy="2800350"/>
+            <wp:extent cx="3733800" cy="1608256"/>
             <wp:effectExtent b="0" l="0" r="0" t="0"/>
-            <wp:docPr descr="Название рисунка" title="" id="25" name="Picture"/>
+            <wp:docPr descr="Название рисунка" title="" id="22" name="Picture"/>
             <a:graphic>
               <a:graphicData uri="http://schemas.openxmlformats.org/drawingml/2006/picture">
                 <pic:pic>
                   <pic:nvPicPr>
-                    <pic:cNvPr descr="image/placeimg_800_600_tech.jpg" id="26" name="Picture"/>
+                    <pic:cNvPr descr="image/1.png" id="23" name="Picture"/>
                     <pic:cNvPicPr>
                       <a:picLocks noChangeArrowheads="1" noChangeAspect="1"/>
                     </pic:cNvPicPr>
                   </pic:nvPicPr>
                   <pic:blipFill>
-                    <a:blip r:embed="rId24"/>
+                    <a:blip r:embed="rId21"/>
                     <a:stretch>
                       <a:fillRect/>
                     </a:stretch>
@@ -591,7 +169,7 @@
                   <pic:spPr bwMode="auto">
                     <a:xfrm>
                       <a:off x="0" y="0"/>
-                      <a:ext cx="3733800" cy="2800350"/>
+                      <a:ext cx="3733800" cy="1608256"/>
                     </a:xfrm>
                     <a:prstGeom prst="rect">
                       <a:avLst/>
@@ -618,136 +196,19 @@
         <w:t xml:space="preserve">Рис. 1: Название рисунка</w:t>
       </w:r>
     </w:p>
-    <w:bookmarkEnd w:id="27"/>
-    <w:bookmarkStart w:id="28" w:name="выводы"/>
+    <w:bookmarkEnd w:id="24"/>
+    <w:bookmarkStart w:id="26" w:name="список-литературы"/>
     <w:p>
       <w:pPr>
         <w:pStyle w:val="Heading1"/>
       </w:pPr>
       <w:r>
-        <w:rPr>
-          <w:rStyle w:val="SectionNumber"/>
-        </w:rPr>
-        <w:t xml:space="preserve">5</w:t>
-      </w:r>
-      <w:r>
-        <w:tab/>
-      </w:r>
-      <w:r>
-        <w:t xml:space="preserve">Выводы</w:t>
+        <w:t xml:space="preserve">Список литературы</w:t>
       </w:r>
     </w:p>
-    <w:p>
-      <w:pPr>
-        <w:pStyle w:val="FirstParagraph"/>
-      </w:pPr>
-      <w:r>
-        <w:t xml:space="preserve">Здесь кратко описываются итоги проделанной работы.</w:t>
-      </w:r>
-    </w:p>
-    <w:bookmarkEnd w:id="28"/>
-    <w:bookmarkStart w:id="35" w:name="список-литературы"/>
-    <w:p>
-      <w:pPr>
-        <w:pStyle w:val="Heading1"/>
-      </w:pPr>
-      <w:r>
-        <w:t xml:space="preserve">Список литературы</w:t>
-      </w:r>
-    </w:p>
-    <w:bookmarkStart w:id="34" w:name="refs"/>
-    <w:bookmarkStart w:id="29" w:name="ref-tanenbaum_book_modern-os_ru"/>
-    <w:p>
-      <w:pPr>
-        <w:pStyle w:val="Bibliography"/>
-      </w:pPr>
-      <w:r>
-        <w:t xml:space="preserve">1.</w:t>
-      </w:r>
-      <w:r>
-        <w:t xml:space="preserve"> </w:t>
-      </w:r>
-      <w:r>
-        <w:t xml:space="preserve">	</w:t>
-      </w:r>
-      <w:r>
-        <w:t xml:space="preserve">Таненбаум Э., Бос Х. Современные операционные системы. 4-е изд. СПб.: Питер, 2015. 1120 с.</w:t>
-      </w:r>
-    </w:p>
-    <w:bookmarkEnd w:id="29"/>
-    <w:bookmarkStart w:id="30" w:name="ref-robbins_book_bash_en"/>
-    <w:p>
-      <w:pPr>
-        <w:pStyle w:val="Bibliography"/>
-      </w:pPr>
-      <w:r>
-        <w:t xml:space="preserve">2.</w:t>
-      </w:r>
-      <w:r>
-        <w:t xml:space="preserve"> </w:t>
-      </w:r>
-      <w:r>
-        <w:t xml:space="preserve">	</w:t>
-      </w:r>
-      <w:r>
-        <w:t xml:space="preserve">Robbins A. Bash Pocket Reference. O’Reilly Media, 2016. 156 с.</w:t>
-      </w:r>
-    </w:p>
-    <w:bookmarkEnd w:id="30"/>
-    <w:bookmarkStart w:id="31" w:name="ref-zarrelli_book_mastering-bash_en"/>
-    <w:p>
-      <w:pPr>
-        <w:pStyle w:val="Bibliography"/>
-      </w:pPr>
-      <w:r>
-        <w:t xml:space="preserve">3.</w:t>
-      </w:r>
-      <w:r>
-        <w:t xml:space="preserve"> </w:t>
-      </w:r>
-      <w:r>
-        <w:t xml:space="preserve">	</w:t>
-      </w:r>
-      <w:r>
-        <w:t xml:space="preserve">Zarrelli G. Mastering Bash. Packt Publishing, 2017. 502 с.</w:t>
-      </w:r>
-    </w:p>
-    <w:bookmarkEnd w:id="31"/>
-    <w:bookmarkStart w:id="33" w:name="ref-newham_book_learning-bash_en"/>
-    <w:p>
-      <w:pPr>
-        <w:pStyle w:val="Bibliography"/>
-      </w:pPr>
-      <w:r>
-        <w:t xml:space="preserve">4.</w:t>
-      </w:r>
-      <w:r>
-        <w:t xml:space="preserve"> </w:t>
-      </w:r>
-      <w:r>
-        <w:t xml:space="preserve">	</w:t>
-      </w:r>
-      <w:r>
-        <w:t xml:space="preserve">Newham C.</w:t>
-      </w:r>
-      <w:r>
-        <w:t xml:space="preserve"> </w:t>
-      </w:r>
-      <w:hyperlink r:id="rId32">
-        <w:r>
-          <w:rPr>
-            <w:rStyle w:val="Hyperlink"/>
-          </w:rPr>
-          <w:t xml:space="preserve">Learning the bash Shell: Unix Shell Programming</w:t>
-        </w:r>
-      </w:hyperlink>
-      <w:r>
-        <w:t xml:space="preserve">. O’Reilly Media, 2005. 354 с.</w:t>
-      </w:r>
-    </w:p>
-    <w:bookmarkEnd w:id="33"/>
-    <w:bookmarkEnd w:id="34"/>
-    <w:bookmarkEnd w:id="35"/>
+    <w:bookmarkStart w:id="25" w:name="refs"/>
+    <w:bookmarkEnd w:id="25"/>
+    <w:bookmarkEnd w:id="26"/>
     <w:sectPr/>
   </w:body>
 </w:document>

</xml_diff>